<commit_message>
Create First final version of the inginering docs
</commit_message>
<xml_diff>
--- a/Docs/Praca Inz/Implementacja CQRS.docx
+++ b/Docs/Praca Inz/Implementacja CQRS.docx
@@ -192,6 +192,22 @@
         </w:rPr>
         <w:t xml:space="preserve">struktury i logiki stojącej za działaniem CQRS znajduje się na warstwie </w:t>
       </w:r>
+      <w:r>
+        <w:rPr>
+          <w:rFonts w:ascii="Times New Roman" w:hAnsi="Times New Roman"/>
+          <w:sz w:val="24"/>
+          <w:szCs w:val="24"/>
+        </w:rPr>
+        <w:t>Aplikacji</w:t>
+      </w:r>
+      <w:r>
+        <w:rPr>
+          <w:rFonts w:ascii="Times New Roman" w:hAnsi="Times New Roman"/>
+          <w:sz w:val="24"/>
+          <w:szCs w:val="24"/>
+        </w:rPr>
+        <w:t>.</w:t>
+      </w:r>
     </w:p>
     <w:p>
       <w:pPr>
@@ -210,32 +226,9 @@
           <w:szCs w:val="24"/>
         </w:rPr>
         <w:tab/>
-        <w:t xml:space="preserve">Jak już wcześniej zostało napisane, CommandHandler służy nam w do wykonania jakiejś akcji w systemie. Według niektórych publikacji nie powinien on zwracać żadnych danych, jednak w moim mniemaniu jest to zbyt duża restrykcja. Istnieje spora grupa operacji, których wykonanie powinno zwrócić pewien rezultat do wywołującego. Wykorzystywanie do tego osobnych zapytań przy pomocy QueryHandlerów niepotrzebnie komplikowałoby przepływ danych. Pierwszym z brzegu </w:t>
-      </w:r>
-      <w:r>
-        <w:rPr>
-          <w:rFonts w:ascii="Times New Roman" w:hAnsi="Times New Roman"/>
-          <w:sz w:val="24"/>
-          <w:szCs w:val="24"/>
-        </w:rPr>
-        <w:t>przykładem jest chociażby wstawienie nowego rekordu do relacyjnej bazy danych</w:t>
-      </w:r>
-      <w:r>
-        <w:rPr>
-          <w:rFonts w:ascii="Times New Roman" w:hAnsi="Times New Roman"/>
-          <w:sz w:val="24"/>
-          <w:szCs w:val="24"/>
-        </w:rPr>
-        <w:t xml:space="preserve">, w wyniku tej operacji użytkownik powinien otrzymać id, które zostanie wygenerowane w czasie </w:t>
-      </w:r>
-      <w:r>
-        <w:rPr>
-          <w:rFonts w:ascii="Times New Roman" w:hAnsi="Times New Roman"/>
-          <w:sz w:val="24"/>
-          <w:szCs w:val="24"/>
-        </w:rPr>
-        <w:t>tworzenia wpisu.</w:t>
-      </w:r>
+      </w:r>
+      <w:bookmarkStart w:id="0" w:name="_GoBack"/>
+      <w:bookmarkEnd w:id="0"/>
     </w:p>
     <w:p>
       <w:pPr>
@@ -254,6 +247,50 @@
           <w:szCs w:val="24"/>
         </w:rPr>
         <w:tab/>
+        <w:t xml:space="preserve">Jak już wcześniej zostało napisane, CommandHandler służy nam w do wykonania jakiejś akcji w systemie. Według niektórych publikacji nie powinien on zwracać żadnych danych, jednak w moim mniemaniu jest to zbyt duża restrykcja. Istnieje spora grupa operacji, których wykonanie powinno zwrócić pewien rezultat do wywołującego. Wykorzystywanie do tego osobnych zapytań przy pomocy QueryHandlerów niepotrzebnie komplikowałoby przepływ danych. Pierwszym z brzegu </w:t>
+      </w:r>
+      <w:r>
+        <w:rPr>
+          <w:rFonts w:ascii="Times New Roman" w:hAnsi="Times New Roman"/>
+          <w:sz w:val="24"/>
+          <w:szCs w:val="24"/>
+        </w:rPr>
+        <w:t>przykładem jest chociażby wstawienie nowego rekordu do relacyjnej bazy danych</w:t>
+      </w:r>
+      <w:r>
+        <w:rPr>
+          <w:rFonts w:ascii="Times New Roman" w:hAnsi="Times New Roman"/>
+          <w:sz w:val="24"/>
+          <w:szCs w:val="24"/>
+        </w:rPr>
+        <w:t xml:space="preserve">, w wyniku tej operacji użytkownik powinien otrzymać id, które zostanie wygenerowane w czasie </w:t>
+      </w:r>
+      <w:r>
+        <w:rPr>
+          <w:rFonts w:ascii="Times New Roman" w:hAnsi="Times New Roman"/>
+          <w:sz w:val="24"/>
+          <w:szCs w:val="24"/>
+        </w:rPr>
+        <w:t>tworzenia wpisu.</w:t>
+      </w:r>
+    </w:p>
+    <w:p>
+      <w:pPr>
+        <w:spacing w:after="0" w:line="360" w:lineRule="auto"/>
+        <w:jc w:val="both"/>
+        <w:rPr>
+          <w:rFonts w:ascii="Times New Roman" w:hAnsi="Times New Roman"/>
+          <w:sz w:val="24"/>
+          <w:szCs w:val="24"/>
+        </w:rPr>
+      </w:pPr>
+      <w:r>
+        <w:rPr>
+          <w:rFonts w:ascii="Times New Roman" w:hAnsi="Times New Roman"/>
+          <w:sz w:val="24"/>
+          <w:szCs w:val="24"/>
+        </w:rPr>
+        <w:tab/>
       </w:r>
       <w:r>
         <w:rPr>
@@ -285,7 +322,7 @@
           <w:sz w:val="24"/>
           <w:szCs w:val="24"/>
         </w:rPr>
-        <w:t xml:space="preserve">implementują ten sam interfejs – ICommand. Natomiast każdy CommandHandler dziedziczy po generycznym interfejsie, którego parametrami są właśnie typy implementujące ICommand. W ten sposób uzyskaliśmy połączenie między poleceniem </w:t>
+        <w:t xml:space="preserve">implementują ten sam interfejs – ICommand. Natomiast każdy CommandHandler dziedziczy po generycznym interfejsie, którego parametrami są właśnie typy </w:t>
       </w:r>
       <w:r>
         <w:rPr>
@@ -294,7 +331,7 @@
           <w:szCs w:val="24"/>
         </w:rPr>
         <w:lastRenderedPageBreak/>
-        <w:t>wykonania danej czynności, oraz komponentem, który jest wstanie to polecenie wyko</w:t>
+        <w:t>implementujące ICommand. W ten sposób uzyskaliśmy połączenie między poleceniem wykonania danej czynności, oraz komponentem, który jest wstanie to polecenie wyko</w:t>
       </w:r>
       <w:r>
         <w:rPr>
@@ -665,7 +702,16 @@
           <w:sz w:val="24"/>
           <w:szCs w:val="24"/>
         </w:rPr>
-        <w:t>wywołanie jakieś zdarzenia po stronie serwera, sprowadza się do przygotowania odpowiednie</w:t>
+        <w:t xml:space="preserve">wywołanie jakieś zdarzenia po stronie serwera, sprowadza się do </w:t>
+      </w:r>
+      <w:r>
+        <w:rPr>
+          <w:rFonts w:ascii="Times New Roman" w:hAnsi="Times New Roman"/>
+          <w:sz w:val="24"/>
+          <w:szCs w:val="24"/>
+        </w:rPr>
+        <w:lastRenderedPageBreak/>
+        <w:t>przygotowania odpowiednie</w:t>
       </w:r>
       <w:r>
         <w:rPr>
@@ -681,16 +727,7 @@
           <w:sz w:val="24"/>
           <w:szCs w:val="24"/>
         </w:rPr>
-        <w:t xml:space="preserve">Dzięki </w:t>
-      </w:r>
-      <w:r>
-        <w:rPr>
-          <w:rFonts w:ascii="Times New Roman" w:hAnsi="Times New Roman"/>
-          <w:sz w:val="24"/>
-          <w:szCs w:val="24"/>
-        </w:rPr>
-        <w:lastRenderedPageBreak/>
-        <w:t>wcześniej przygotowanemu invokerowi, jesteśmy wstanie zebrać wszystkiego przychodzące struktury do jednego interfejsu. Następnie struktury te są parsowane na obiekty w odpowiedni dla danego języka sposób, obiekty te reprezent</w:t>
+        <w:t>Dzięki wcześniej przygotowanemu invokerowi, jesteśmy wstanie zebrać wszystkiego przychodzące struktury do jednego interfejsu. Następnie struktury te są parsowane na obiekty w odpowiedni dla danego języka sposób, obiekty te reprezent</w:t>
       </w:r>
       <w:r>
         <w:rPr>
@@ -1399,23 +1436,7 @@
           <w:sz w:val="24"/>
           <w:szCs w:val="24"/>
         </w:rPr>
-        <w:t xml:space="preserve">jego implementacji. Drugą, co najmniej równie ważną, jest wykorzystanie specyficznego działania interfejsu </w:t>
-      </w:r>
-      <w:r>
-        <w:rPr>
-          <w:rFonts w:ascii="Times New Roman" w:hAnsi="Times New Roman"/>
-          <w:sz w:val="24"/>
-          <w:szCs w:val="24"/>
-        </w:rPr>
-        <w:t>IQueryable</w:t>
-      </w:r>
-      <w:r>
-        <w:rPr>
-          <w:rFonts w:ascii="Times New Roman" w:hAnsi="Times New Roman"/>
-          <w:sz w:val="24"/>
-          <w:szCs w:val="24"/>
-        </w:rPr>
-        <w:t xml:space="preserve"> w kontakcie z bazą danych. </w:t>
+        <w:t xml:space="preserve">jego implementacji. Drugą, co najmniej równie ważną, jest wykorzystanie specyficznego działania interfejsu IQueryable w kontakcie z bazą danych. </w:t>
       </w:r>
       <w:r>
         <w:rPr>
@@ -1589,8 +1610,8 @@
         </w:rPr>
       </w:pPr>
     </w:p>
-    <w:bookmarkStart w:id="0" w:name="_MON_1542378283"/>
-    <w:bookmarkEnd w:id="0"/>
+    <w:bookmarkStart w:id="1" w:name="_MON_1542378283"/>
+    <w:bookmarkEnd w:id="1"/>
     <w:p>
       <w:pPr>
         <w:spacing w:after="0" w:line="360" w:lineRule="auto"/>
@@ -1627,19 +1648,19 @@
             <v:path o:extrusionok="f" gradientshapeok="t" o:connecttype="rect"/>
             <o:lock v:ext="edit" aspectratio="t"/>
           </v:shapetype>
-          <v:shape id="_x0000_i1027" type="#_x0000_t75" style="width:453.75pt;height:142.5pt" o:ole="" o:bordertopcolor="this" o:borderleftcolor="this" o:borderbottomcolor="this" o:borderrightcolor="this">
+          <v:shape id="_x0000_i1025" type="#_x0000_t75" style="width:453.5pt;height:141.85pt" o:ole="" o:bordertopcolor="this" o:borderleftcolor="this" o:borderbottomcolor="this" o:borderrightcolor="this">
             <v:imagedata r:id="rId10" o:title=""/>
             <w10:bordertop type="single" width="4"/>
             <w10:borderleft type="single" width="4"/>
             <w10:borderbottom type="single" width="4"/>
             <w10:borderright type="single" width="4"/>
           </v:shape>
-          <o:OLEObject Type="Embed" ProgID="Word.OpenDocumentText.12" ShapeID="_x0000_i1027" DrawAspect="Content" ObjectID="_1542384088" r:id="rId11"/>
+          <o:OLEObject Type="Embed" ProgID="Word.OpenDocumentText.12" ShapeID="_x0000_i1025" DrawAspect="Content" ObjectID="_1542975904" r:id="rId11"/>
         </w:object>
       </w:r>
     </w:p>
-    <w:bookmarkStart w:id="1" w:name="_MON_1542382089"/>
-    <w:bookmarkEnd w:id="1"/>
+    <w:bookmarkStart w:id="2" w:name="_MON_1542382089"/>
+    <w:bookmarkEnd w:id="2"/>
     <w:p>
       <w:pPr>
         <w:spacing w:after="0" w:line="360" w:lineRule="auto"/>
@@ -1657,14 +1678,14 @@
           <w:szCs w:val="24"/>
         </w:rPr>
         <w:object w:dxaOrig="9072" w:dyaOrig="2180" w14:anchorId="302854C0">
-          <v:shape id="_x0000_i1035" type="#_x0000_t75" style="width:453.75pt;height:108.75pt" o:ole="" o:bordertopcolor="this" o:borderleftcolor="this" o:borderbottomcolor="this" o:borderrightcolor="this">
+          <v:shape id="_x0000_i1026" type="#_x0000_t75" style="width:453.5pt;height:108.55pt" o:ole="" o:bordertopcolor="this" o:borderleftcolor="this" o:borderbottomcolor="this" o:borderrightcolor="this">
             <v:imagedata r:id="rId12" o:title=""/>
             <w10:bordertop type="single" width="4"/>
             <w10:borderleft type="single" width="4"/>
             <w10:borderbottom type="single" width="4"/>
             <w10:borderright type="single" width="4"/>
           </v:shape>
-          <o:OLEObject Type="Embed" ProgID="Word.OpenDocumentText.12" ShapeID="_x0000_i1035" DrawAspect="Content" ObjectID="_1542384089" r:id="rId13"/>
+          <o:OLEObject Type="Embed" ProgID="Word.OpenDocumentText.12" ShapeID="_x0000_i1026" DrawAspect="Content" ObjectID="_1542975905" r:id="rId13"/>
         </w:object>
       </w:r>
     </w:p>
@@ -1679,8 +1700,8 @@
         </w:rPr>
       </w:pPr>
     </w:p>
-    <w:bookmarkStart w:id="2" w:name="_MON_1542382202"/>
-    <w:bookmarkEnd w:id="2"/>
+    <w:bookmarkStart w:id="3" w:name="_MON_1542382202"/>
+    <w:bookmarkEnd w:id="3"/>
     <w:p>
       <w:pPr>
         <w:spacing w:after="0" w:line="360" w:lineRule="auto"/>
@@ -1698,14 +1719,14 @@
           <w:szCs w:val="24"/>
         </w:rPr>
         <w:object w:dxaOrig="9406" w:dyaOrig="5117" w14:anchorId="2BC5D6FB">
-          <v:shape id="_x0000_i1041" type="#_x0000_t75" style="width:470.25pt;height:255.75pt" o:ole="" o:bordertopcolor="this" o:borderleftcolor="this" o:borderbottomcolor="this" o:borderrightcolor="this">
+          <v:shape id="_x0000_i1027" type="#_x0000_t75" style="width:470.7pt;height:255.75pt" o:ole="" o:bordertopcolor="this" o:borderleftcolor="this" o:borderbottomcolor="this" o:borderrightcolor="this">
             <v:imagedata r:id="rId14" o:title=""/>
             <w10:bordertop type="single" width="4"/>
             <w10:borderleft type="single" width="4"/>
             <w10:borderbottom type="single" width="4"/>
             <w10:borderright type="single" width="4"/>
           </v:shape>
-          <o:OLEObject Type="Embed" ProgID="Word.OpenDocumentText.12" ShapeID="_x0000_i1041" DrawAspect="Content" ObjectID="_1542384090" r:id="rId15"/>
+          <o:OLEObject Type="Embed" ProgID="Word.OpenDocumentText.12" ShapeID="_x0000_i1027" DrawAspect="Content" ObjectID="_1542975906" r:id="rId15"/>
         </w:object>
       </w:r>
     </w:p>
@@ -1982,17 +2003,7 @@
           <w:sz w:val="24"/>
           <w:szCs w:val="24"/>
         </w:rPr>
-        <w:t>Nic nie stoi na przeszkodzie, aby rozszerzać klucze o nowe parametry, które będą następnie używane przy pozyskiwaniu danych.</w:t>
-      </w:r>
-      <w:bookmarkStart w:id="3" w:name="_GoBack"/>
-      <w:bookmarkEnd w:id="3"/>
-      <w:r>
-        <w:rPr>
-          <w:rFonts w:ascii="Times New Roman" w:hAnsi="Times New Roman"/>
-          <w:sz w:val="24"/>
-          <w:szCs w:val="24"/>
-        </w:rPr>
-        <w:t xml:space="preserve"> </w:t>
+        <w:t xml:space="preserve">Nic nie stoi na przeszkodzie, aby rozszerzać klucze o nowe parametry, które będą następnie używane przy pozyskiwaniu danych. </w:t>
       </w:r>
     </w:p>
     <w:sectPr>
@@ -2822,7 +2833,7 @@
 </file>
 
 <file path=customXml/itemProps1.xml><?xml version="1.0" encoding="utf-8"?>
-<ds:datastoreItem xmlns:ds="http://schemas.openxmlformats.org/officeDocument/2006/customXml" ds:itemID="{C199567C-BB59-49B7-9B89-983384D51C00}">
+<ds:datastoreItem xmlns:ds="http://schemas.openxmlformats.org/officeDocument/2006/customXml" ds:itemID="{130438F6-61D2-4342-B71C-34414E67474F}">
   <ds:schemaRefs>
     <ds:schemaRef ds:uri="http://schemas.openxmlformats.org/officeDocument/2006/bibliography"/>
   </ds:schemaRefs>

</xml_diff>